<commit_message>
-oldestMessageDate, unhealthy ked nie su ziadne certifikaty
</commit_message>
<xml_diff>
--- a/OEC Healthcheck.docx
+++ b/OEC Healthcheck.docx
@@ -83,7 +83,7 @@
       <w:pPr>
         <w:pStyle w:val="Heading1"/>
       </w:pPr>
-      <w:bookmarkStart w:id="0" w:name="_Toc129603662"/>
+      <w:bookmarkStart w:id="0" w:name="_Toc129603742"/>
       <w:r>
         <w:t>Document information</w:t>
       </w:r>
@@ -516,7 +516,7 @@
       <w:pPr>
         <w:pStyle w:val="Heading1"/>
       </w:pPr>
-      <w:bookmarkStart w:id="1" w:name="_Toc129603663"/>
+      <w:bookmarkStart w:id="1" w:name="_Toc129603743"/>
       <w:r>
         <w:lastRenderedPageBreak/>
         <w:t>Version history</w:t>
@@ -955,7 +955,7 @@
       <w:pPr>
         <w:pStyle w:val="Heading1"/>
       </w:pPr>
-      <w:bookmarkStart w:id="2" w:name="_Toc129603664"/>
+      <w:bookmarkStart w:id="2" w:name="_Toc129603744"/>
       <w:r>
         <w:t>Contents</w:t>
       </w:r>
@@ -1014,7 +1014,7 @@
           <w:r>
             <w:fldChar w:fldCharType="separate"/>
           </w:r>
-          <w:hyperlink w:anchor="_Toc129603662" w:history="1">
+          <w:hyperlink w:anchor="_Toc129603742" w:history="1">
             <w:r>
               <w:rPr>
                 <w:rStyle w:val="Hyperlink"/>
@@ -1056,7 +1056,7 @@
                 <w:noProof/>
                 <w:webHidden/>
               </w:rPr>
-              <w:instrText xml:space="preserve"> PAGEREF _Toc129603662 \h </w:instrText>
+              <w:instrText xml:space="preserve"> PAGEREF _Toc129603742 \h </w:instrText>
             </w:r>
             <w:r>
               <w:rPr>
@@ -1100,7 +1100,7 @@
               <w:lang w:eastAsia="sk-SK"/>
             </w:rPr>
           </w:pPr>
-          <w:hyperlink w:anchor="_Toc129603663" w:history="1">
+          <w:hyperlink w:anchor="_Toc129603743" w:history="1">
             <w:r>
               <w:rPr>
                 <w:rStyle w:val="Hyperlink"/>
@@ -1142,7 +1142,7 @@
                 <w:noProof/>
                 <w:webHidden/>
               </w:rPr>
-              <w:instrText xml:space="preserve"> PAGEREF _Toc129603663 \h </w:instrText>
+              <w:instrText xml:space="preserve"> PAGEREF _Toc129603743 \h </w:instrText>
             </w:r>
             <w:r>
               <w:rPr>
@@ -1186,7 +1186,7 @@
               <w:lang w:eastAsia="sk-SK"/>
             </w:rPr>
           </w:pPr>
-          <w:hyperlink w:anchor="_Toc129603664" w:history="1">
+          <w:hyperlink w:anchor="_Toc129603744" w:history="1">
             <w:r>
               <w:rPr>
                 <w:rStyle w:val="Hyperlink"/>
@@ -1228,7 +1228,7 @@
                 <w:noProof/>
                 <w:webHidden/>
               </w:rPr>
-              <w:instrText xml:space="preserve"> PAGEREF _Toc129603664 \h </w:instrText>
+              <w:instrText xml:space="preserve"> PAGEREF _Toc129603744 \h </w:instrText>
             </w:r>
             <w:r>
               <w:rPr>
@@ -1272,7 +1272,7 @@
               <w:lang w:eastAsia="sk-SK"/>
             </w:rPr>
           </w:pPr>
-          <w:hyperlink w:anchor="_Toc129603665" w:history="1">
+          <w:hyperlink w:anchor="_Toc129603745" w:history="1">
             <w:r>
               <w:rPr>
                 <w:rStyle w:val="Hyperlink"/>
@@ -1314,7 +1314,7 @@
                 <w:noProof/>
                 <w:webHidden/>
               </w:rPr>
-              <w:instrText xml:space="preserve"> PAGEREF _Toc129603665 \h </w:instrText>
+              <w:instrText xml:space="preserve"> PAGEREF _Toc129603745 \h </w:instrText>
             </w:r>
             <w:r>
               <w:rPr>
@@ -1358,7 +1358,7 @@
               <w:lang w:eastAsia="sk-SK"/>
             </w:rPr>
           </w:pPr>
-          <w:hyperlink w:anchor="_Toc129603666" w:history="1">
+          <w:hyperlink w:anchor="_Toc129603746" w:history="1">
             <w:r>
               <w:rPr>
                 <w:rStyle w:val="Hyperlink"/>
@@ -1400,7 +1400,7 @@
                 <w:noProof/>
                 <w:webHidden/>
               </w:rPr>
-              <w:instrText xml:space="preserve"> PAGEREF _Toc129603666 \h </w:instrText>
+              <w:instrText xml:space="preserve"> PAGEREF _Toc129603746 \h </w:instrText>
             </w:r>
             <w:r>
               <w:rPr>
@@ -1444,7 +1444,7 @@
               <w:lang w:eastAsia="sk-SK"/>
             </w:rPr>
           </w:pPr>
-          <w:hyperlink w:anchor="_Toc129603667" w:history="1">
+          <w:hyperlink w:anchor="_Toc129603747" w:history="1">
             <w:r>
               <w:rPr>
                 <w:rStyle w:val="Hyperlink"/>
@@ -1486,7 +1486,7 @@
                 <w:noProof/>
                 <w:webHidden/>
               </w:rPr>
-              <w:instrText xml:space="preserve"> PAGEREF _Toc129603667 \h </w:instrText>
+              <w:instrText xml:space="preserve"> PAGEREF _Toc129603747 \h </w:instrText>
             </w:r>
             <w:r>
               <w:rPr>
@@ -1530,7 +1530,7 @@
               <w:lang w:eastAsia="sk-SK"/>
             </w:rPr>
           </w:pPr>
-          <w:hyperlink w:anchor="_Toc129603668" w:history="1">
+          <w:hyperlink w:anchor="_Toc129603748" w:history="1">
             <w:r>
               <w:rPr>
                 <w:rStyle w:val="Hyperlink"/>
@@ -1572,7 +1572,7 @@
                 <w:noProof/>
                 <w:webHidden/>
               </w:rPr>
-              <w:instrText xml:space="preserve"> PAGEREF _Toc129603668 \h </w:instrText>
+              <w:instrText xml:space="preserve"> PAGEREF _Toc129603748 \h </w:instrText>
             </w:r>
             <w:r>
               <w:rPr>
@@ -1616,7 +1616,7 @@
               <w:lang w:eastAsia="sk-SK"/>
             </w:rPr>
           </w:pPr>
-          <w:hyperlink w:anchor="_Toc129603669" w:history="1">
+          <w:hyperlink w:anchor="_Toc129603749" w:history="1">
             <w:r>
               <w:rPr>
                 <w:rStyle w:val="Hyperlink"/>
@@ -1658,7 +1658,7 @@
                 <w:noProof/>
                 <w:webHidden/>
               </w:rPr>
-              <w:instrText xml:space="preserve"> PAGEREF _Toc129603669 \h </w:instrText>
+              <w:instrText xml:space="preserve"> PAGEREF _Toc129603749 \h </w:instrText>
             </w:r>
             <w:r>
               <w:rPr>
@@ -1702,7 +1702,7 @@
               <w:lang w:eastAsia="sk-SK"/>
             </w:rPr>
           </w:pPr>
-          <w:hyperlink w:anchor="_Toc129603670" w:history="1">
+          <w:hyperlink w:anchor="_Toc129603750" w:history="1">
             <w:r>
               <w:rPr>
                 <w:rStyle w:val="Hyperlink"/>
@@ -1744,7 +1744,7 @@
                 <w:noProof/>
                 <w:webHidden/>
               </w:rPr>
-              <w:instrText xml:space="preserve"> PAGEREF _Toc129603670 \h </w:instrText>
+              <w:instrText xml:space="preserve"> PAGEREF _Toc129603750 \h </w:instrText>
             </w:r>
             <w:r>
               <w:rPr>
@@ -1788,7 +1788,7 @@
               <w:lang w:eastAsia="sk-SK"/>
             </w:rPr>
           </w:pPr>
-          <w:hyperlink w:anchor="_Toc129603671" w:history="1">
+          <w:hyperlink w:anchor="_Toc129603751" w:history="1">
             <w:r>
               <w:rPr>
                 <w:rStyle w:val="Hyperlink"/>
@@ -1830,7 +1830,7 @@
                 <w:noProof/>
                 <w:webHidden/>
               </w:rPr>
-              <w:instrText xml:space="preserve"> PAGEREF _Toc129603671 \h </w:instrText>
+              <w:instrText xml:space="preserve"> PAGEREF _Toc129603751 \h </w:instrText>
             </w:r>
             <w:r>
               <w:rPr>
@@ -1874,7 +1874,7 @@
               <w:lang w:eastAsia="sk-SK"/>
             </w:rPr>
           </w:pPr>
-          <w:hyperlink w:anchor="_Toc129603672" w:history="1">
+          <w:hyperlink w:anchor="_Toc129603752" w:history="1">
             <w:r>
               <w:rPr>
                 <w:rStyle w:val="Hyperlink"/>
@@ -1916,7 +1916,7 @@
                 <w:noProof/>
                 <w:webHidden/>
               </w:rPr>
-              <w:instrText xml:space="preserve"> PAGEREF _Toc129603672 \h </w:instrText>
+              <w:instrText xml:space="preserve"> PAGEREF _Toc129603752 \h </w:instrText>
             </w:r>
             <w:r>
               <w:rPr>
@@ -1960,7 +1960,7 @@
               <w:lang w:eastAsia="sk-SK"/>
             </w:rPr>
           </w:pPr>
-          <w:hyperlink w:anchor="_Toc129603673" w:history="1">
+          <w:hyperlink w:anchor="_Toc129603753" w:history="1">
             <w:r>
               <w:rPr>
                 <w:rStyle w:val="Hyperlink"/>
@@ -2002,7 +2002,7 @@
                 <w:noProof/>
                 <w:webHidden/>
               </w:rPr>
-              <w:instrText xml:space="preserve"> PAGEREF _Toc129603673 \h </w:instrText>
+              <w:instrText xml:space="preserve"> PAGEREF _Toc129603753 \h </w:instrText>
             </w:r>
             <w:r>
               <w:rPr>
@@ -2046,7 +2046,7 @@
               <w:lang w:eastAsia="sk-SK"/>
             </w:rPr>
           </w:pPr>
-          <w:hyperlink w:anchor="_Toc129603674" w:history="1">
+          <w:hyperlink w:anchor="_Toc129603754" w:history="1">
             <w:r>
               <w:rPr>
                 <w:rStyle w:val="Hyperlink"/>
@@ -2088,7 +2088,7 @@
                 <w:noProof/>
                 <w:webHidden/>
               </w:rPr>
-              <w:instrText xml:space="preserve"> PAGEREF _Toc129603674 \h </w:instrText>
+              <w:instrText xml:space="preserve"> PAGEREF _Toc129603754 \h </w:instrText>
             </w:r>
             <w:r>
               <w:rPr>
@@ -2132,7 +2132,7 @@
               <w:lang w:eastAsia="sk-SK"/>
             </w:rPr>
           </w:pPr>
-          <w:hyperlink w:anchor="_Toc129603675" w:history="1">
+          <w:hyperlink w:anchor="_Toc129603755" w:history="1">
             <w:r>
               <w:rPr>
                 <w:rStyle w:val="Hyperlink"/>
@@ -2174,7 +2174,7 @@
                 <w:noProof/>
                 <w:webHidden/>
               </w:rPr>
-              <w:instrText xml:space="preserve"> PAGEREF _Toc129603675 \h </w:instrText>
+              <w:instrText xml:space="preserve"> PAGEREF _Toc129603755 \h </w:instrText>
             </w:r>
             <w:r>
               <w:rPr>
@@ -2218,7 +2218,7 @@
               <w:lang w:eastAsia="sk-SK"/>
             </w:rPr>
           </w:pPr>
-          <w:hyperlink w:anchor="_Toc129603676" w:history="1">
+          <w:hyperlink w:anchor="_Toc129603756" w:history="1">
             <w:r>
               <w:rPr>
                 <w:rStyle w:val="Hyperlink"/>
@@ -2260,7 +2260,7 @@
                 <w:noProof/>
                 <w:webHidden/>
               </w:rPr>
-              <w:instrText xml:space="preserve"> PAGEREF _Toc129603676 \h </w:instrText>
+              <w:instrText xml:space="preserve"> PAGEREF _Toc129603756 \h </w:instrText>
             </w:r>
             <w:r>
               <w:rPr>
@@ -2322,7 +2322,7 @@
       <w:pPr>
         <w:pStyle w:val="Heading1"/>
       </w:pPr>
-      <w:bookmarkStart w:id="3" w:name="_Toc129603665"/>
+      <w:bookmarkStart w:id="3" w:name="_Toc129603745"/>
       <w:r>
         <w:lastRenderedPageBreak/>
         <w:t>H</w:t>
@@ -2369,7 +2369,7 @@
       <w:pPr>
         <w:pStyle w:val="Heading2"/>
       </w:pPr>
-      <w:bookmarkStart w:id="4" w:name="_Toc129603666"/>
+      <w:bookmarkStart w:id="4" w:name="_Toc129603746"/>
       <w:r>
         <w:t>Odporúčaný spôsob monitoringu OEC</w:t>
       </w:r>
@@ -2582,7 +2582,7 @@
       <w:pPr>
         <w:pStyle w:val="Heading2"/>
       </w:pPr>
-      <w:bookmarkStart w:id="5" w:name="_Toc129603667"/>
+      <w:bookmarkStart w:id="5" w:name="_Toc129603747"/>
       <w:r>
         <w:t>Formát statusu</w:t>
       </w:r>
@@ -5119,7 +5119,7 @@
       <w:pPr>
         <w:pStyle w:val="Heading2"/>
       </w:pPr>
-      <w:bookmarkStart w:id="6" w:name="_Toc129603668"/>
+      <w:bookmarkStart w:id="6" w:name="_Toc129603748"/>
       <w:r>
         <w:t>Štruktúra</w:t>
       </w:r>
@@ -5212,7 +5212,7 @@
       <w:pPr>
         <w:pStyle w:val="Heading2"/>
       </w:pPr>
-      <w:bookmarkStart w:id="7" w:name="_Toc129603669"/>
+      <w:bookmarkStart w:id="7" w:name="_Toc129603749"/>
       <w:r>
         <w:t>Popis stavov</w:t>
       </w:r>
@@ -5303,9 +5303,21 @@
     </w:p>
     <w:p>
       <w:pPr>
+        <w:pStyle w:val="ListParagraph"/>
+        <w:numPr>
+          <w:ilvl w:val="0"/>
+          <w:numId w:val="2"/>
+        </w:numPr>
+      </w:pPr>
+      <w:r>
+        <w:t>Ak nie sú nainštalované žiadne certifikáty, celkový status je Unhealthy</w:t>
+      </w:r>
+    </w:p>
+    <w:p>
+      <w:pPr>
         <w:pStyle w:val="Heading2"/>
       </w:pPr>
-      <w:bookmarkStart w:id="8" w:name="_Toc129603670"/>
+      <w:bookmarkStart w:id="8" w:name="_Toc129603750"/>
       <w:r>
         <w:lastRenderedPageBreak/>
         <w:t>Monitorované moduly</w:t>
@@ -5316,7 +5328,7 @@
       <w:pPr>
         <w:pStyle w:val="Heading3"/>
       </w:pPr>
-      <w:bookmarkStart w:id="9" w:name="_Toc129603671"/>
+      <w:bookmarkStart w:id="9" w:name="_Toc129603751"/>
       <w:r>
         <w:t>chdu</w:t>
       </w:r>
@@ -5982,7 +5994,7 @@
       <w:pPr>
         <w:pStyle w:val="Heading3"/>
       </w:pPr>
-      <w:bookmarkStart w:id="10" w:name="_Toc129603672"/>
+      <w:bookmarkStart w:id="10" w:name="_Toc129603752"/>
       <w:r>
         <w:t>certificate</w:t>
       </w:r>
@@ -6848,7 +6860,7 @@
       <w:pPr>
         <w:pStyle w:val="Heading3"/>
       </w:pPr>
-      <w:bookmarkStart w:id="11" w:name="_Toc129603673"/>
+      <w:bookmarkStart w:id="11" w:name="_Toc129603753"/>
       <w:r>
         <w:t>u</w:t>
       </w:r>
@@ -8238,67 +8250,7 @@
           <w:szCs w:val="21"/>
           <w:lang w:eastAsia="sk-SK"/>
         </w:rPr>
-        <w:t>202</w:t>
-      </w:r>
-      <w:r>
-        <w:rPr>
-          <w:rFonts w:ascii="Consolas" w:eastAsia="Times New Roman" w:hAnsi="Consolas" w:cs="Times New Roman"/>
-          <w:color w:val="F4B083" w:themeColor="accent2" w:themeTint="99"/>
-          <w:sz w:val="21"/>
-          <w:szCs w:val="21"/>
-          <w:lang w:eastAsia="sk-SK"/>
-        </w:rPr>
-        <w:t>3</w:t>
-      </w:r>
-      <w:r>
-        <w:rPr>
-          <w:rFonts w:ascii="Consolas" w:eastAsia="Times New Roman" w:hAnsi="Consolas" w:cs="Times New Roman"/>
-          <w:color w:val="F4B083" w:themeColor="accent2" w:themeTint="99"/>
-          <w:sz w:val="21"/>
-          <w:szCs w:val="21"/>
-          <w:lang w:eastAsia="sk-SK"/>
-        </w:rPr>
-        <w:t>-0</w:t>
-      </w:r>
-      <w:r>
-        <w:rPr>
-          <w:rFonts w:ascii="Consolas" w:eastAsia="Times New Roman" w:hAnsi="Consolas" w:cs="Times New Roman"/>
-          <w:color w:val="F4B083" w:themeColor="accent2" w:themeTint="99"/>
-          <w:sz w:val="21"/>
-          <w:szCs w:val="21"/>
-          <w:lang w:eastAsia="sk-SK"/>
-        </w:rPr>
-        <w:t>3</w:t>
-      </w:r>
-      <w:r>
-        <w:rPr>
-          <w:rFonts w:ascii="Consolas" w:eastAsia="Times New Roman" w:hAnsi="Consolas" w:cs="Times New Roman"/>
-          <w:color w:val="F4B083" w:themeColor="accent2" w:themeTint="99"/>
-          <w:sz w:val="21"/>
-          <w:szCs w:val="21"/>
-          <w:lang w:eastAsia="sk-SK"/>
-        </w:rPr>
-        <w:t>-</w:t>
-      </w:r>
-      <w:r>
-        <w:rPr>
-          <w:rFonts w:ascii="Consolas" w:eastAsia="Times New Roman" w:hAnsi="Consolas" w:cs="Times New Roman"/>
-          <w:color w:val="F4B083" w:themeColor="accent2" w:themeTint="99"/>
-          <w:sz w:val="21"/>
-          <w:szCs w:val="21"/>
-          <w:lang w:eastAsia="sk-SK"/>
-        </w:rPr>
-        <w:t>02</w:t>
-      </w:r>
-      <w:r>
-        <w:rPr>
-          <w:rFonts w:ascii="Consolas" w:eastAsia="Times New Roman" w:hAnsi="Consolas" w:cs="Times New Roman"/>
-          <w:color w:val="F4B083" w:themeColor="accent2" w:themeTint="99"/>
-          <w:sz w:val="21"/>
-          <w:szCs w:val="21"/>
-          <w:lang w:eastAsia="sk-SK"/>
-        </w:rPr>
-        <w:t>T17:27:41+02:00</w:t>
+        <w:t>2023-03-02T17:27:41+02:00</w:t>
       </w:r>
       <w:r>
         <w:rPr>
@@ -8421,7 +8373,7 @@
       <w:pPr>
         <w:pStyle w:val="Heading3"/>
       </w:pPr>
-      <w:bookmarkStart w:id="12" w:name="_Toc129603674"/>
+      <w:bookmarkStart w:id="12" w:name="_Toc129603754"/>
       <w:r>
         <w:t>mode</w:t>
       </w:r>
@@ -8955,7 +8907,7 @@
       <w:pPr>
         <w:pStyle w:val="Heading3"/>
       </w:pPr>
-      <w:bookmarkStart w:id="13" w:name="_Toc129603675"/>
+      <w:bookmarkStart w:id="13" w:name="_Toc129603755"/>
       <w:r>
         <w:t>systemTime</w:t>
       </w:r>
@@ -9461,7 +9413,7 @@
       <w:pPr>
         <w:pStyle w:val="Heading2"/>
       </w:pPr>
-      <w:bookmarkStart w:id="14" w:name="_Toc129603676"/>
+      <w:bookmarkStart w:id="14" w:name="_Toc129603756"/>
       <w:r>
         <w:t>Ostatné informácie</w:t>
       </w:r>
@@ -9994,7 +9946,7 @@
                       <a:effectLst/>
                       <a:extLst>
                         <a:ext uri="{C572A759-6A51-4108-AA02-DFA0A04FC94B}">
-                          <ma14:wrappingTextBoxFlag xmlns="" xmlns:mo="http://schemas.microsoft.com/office/mac/office/2008/main" xmlns:mv="urn:schemas-microsoft-com:mac:vml" xmlns:o="urn:schemas-microsoft-com:office:office" xmlns:v="urn:schemas-microsoft-com:vml" xmlns:w10="urn:schemas-microsoft-com:office:word" xmlns:w="http://schemas.openxmlformats.org/wordprocessingml/2006/main" xmlns:ma14="http://schemas.microsoft.com/office/mac/drawingml/2011/main"/>
+                          <ma14:wrappingTextBoxFlag xmlns:ma14="http://schemas.microsoft.com/office/mac/drawingml/2011/main" xmlns:w="http://schemas.openxmlformats.org/wordprocessingml/2006/main" xmlns:w10="urn:schemas-microsoft-com:office:word" xmlns:v="urn:schemas-microsoft-com:vml" xmlns:o="urn:schemas-microsoft-com:office:office" xmlns:mv="urn:schemas-microsoft-com:mac:vml" xmlns:mo="http://schemas.microsoft.com/office/mac/office/2008/main" xmlns=""/>
                         </a:ext>
                       </a:extLst>
                     </wps:spPr>
@@ -12882,6 +12834,7 @@
   </w:compat>
   <w:rsids>
     <w:rsidRoot w:val="001669F8"/>
+    <w:rsid w:val="00117582"/>
     <w:rsid w:val="001669F8"/>
     <w:rsid w:val="00581007"/>
   </w:rsids>
@@ -13568,7 +13521,9 @@
 </file>
 
 <file path=customXml/item1.xml><?xml version="1.0" encoding="utf-8"?>
-<b:Sources xmlns:b="http://schemas.openxmlformats.org/officeDocument/2006/bibliography" xmlns="http://schemas.openxmlformats.org/officeDocument/2006/bibliography" SelectedStyle="\APASixthEditionOfficeOnline.xsl" StyleName="APA" Version="6"/>
+<p:properties xmlns:p="http://schemas.microsoft.com/office/2006/metadata/properties" xmlns:xsi="http://www.w3.org/2001/XMLSchema-instance" xmlns:pc="http://schemas.microsoft.com/office/infopath/2007/PartnerControls">
+  <documentManagement/>
+</p:properties>
 </file>
 
 <file path=customXml/item2.xml><?xml version="1.0" encoding="utf-8"?>
@@ -13777,9 +13732,7 @@
 </file>
 
 <file path=customXml/item3.xml><?xml version="1.0" encoding="utf-8"?>
-<p:properties xmlns:p="http://schemas.microsoft.com/office/2006/metadata/properties" xmlns:xsi="http://www.w3.org/2001/XMLSchema-instance" xmlns:pc="http://schemas.microsoft.com/office/infopath/2007/PartnerControls">
-  <documentManagement/>
-</p:properties>
+<b:Sources xmlns:b="http://schemas.openxmlformats.org/officeDocument/2006/bibliography" xmlns="http://schemas.openxmlformats.org/officeDocument/2006/bibliography" SelectedStyle="\APASixthEditionOfficeOnline.xsl" StyleName="APA" Version="6"/>
 </file>
 
 <file path=customXml/item4.xml><?xml version="1.0" encoding="utf-8"?>
@@ -13792,9 +13745,10 @@
 </file>
 
 <file path=customXml/itemProps1.xml><?xml version="1.0" encoding="utf-8"?>
-<ds:datastoreItem xmlns:ds="http://schemas.openxmlformats.org/officeDocument/2006/customXml" ds:itemID="{45531BBB-9391-47EB-8356-E55F83929404}">
+<ds:datastoreItem xmlns:ds="http://schemas.openxmlformats.org/officeDocument/2006/customXml" ds:itemID="{0C8E24DD-B30F-42B5-9DFE-A260E1893E51}">
   <ds:schemaRefs>
-    <ds:schemaRef ds:uri="http://schemas.openxmlformats.org/officeDocument/2006/bibliography"/>
+    <ds:schemaRef ds:uri="http://schemas.microsoft.com/office/2006/metadata/properties"/>
+    <ds:schemaRef ds:uri="http://schemas.microsoft.com/office/infopath/2007/PartnerControls"/>
   </ds:schemaRefs>
 </ds:datastoreItem>
 </file>
@@ -13819,10 +13773,9 @@
 </file>
 
 <file path=customXml/itemProps3.xml><?xml version="1.0" encoding="utf-8"?>
-<ds:datastoreItem xmlns:ds="http://schemas.openxmlformats.org/officeDocument/2006/customXml" ds:itemID="{0C8E24DD-B30F-42B5-9DFE-A260E1893E51}">
+<ds:datastoreItem xmlns:ds="http://schemas.openxmlformats.org/officeDocument/2006/customXml" ds:itemID="{45531BBB-9391-47EB-8356-E55F83929404}">
   <ds:schemaRefs>
-    <ds:schemaRef ds:uri="http://schemas.microsoft.com/office/2006/metadata/properties"/>
-    <ds:schemaRef ds:uri="http://schemas.microsoft.com/office/infopath/2007/PartnerControls"/>
+    <ds:schemaRef ds:uri="http://schemas.openxmlformats.org/officeDocument/2006/bibliography"/>
   </ds:schemaRefs>
 </ds:datastoreItem>
 </file>

</xml_diff>